<commit_message>
answerd Task C. 1 question left
</commit_message>
<xml_diff>
--- a/Task C.docx
+++ b/Task C.docx
@@ -4,6 +4,7 @@
   <w:body>
     <w:p>
       <w:pPr>
+        <w:pStyle w:val="Title"/>
         <w:rPr>
           <w:lang w:val="en-GB"/>
         </w:rPr>
@@ -17,13 +18,6 @@
     </w:p>
     <w:p>
       <w:pPr>
-        <w:rPr>
-          <w:lang w:val="en-GB"/>
-        </w:rPr>
-      </w:pPr>
-    </w:p>
-    <w:p>
-      <w:pPr>
         <w:spacing w:after="0" w:line="240" w:lineRule="auto"/>
         <w:rPr>
           <w:rFonts w:ascii="Arial" w:eastAsia="Times New Roman" w:hAnsi="Arial" w:cs="Arial"/>
@@ -37,121 +31,30 @@
           <w:rFonts w:ascii="Arial" w:eastAsia="Times New Roman" w:hAnsi="Arial" w:cs="Arial"/>
           <w:sz w:val="25"/>
           <w:szCs w:val="25"/>
-          <w:lang w:val="en-GB" w:eastAsia="en-SE"/>
-        </w:rPr>
-        <w:t>Consider</w:t>
-      </w:r>
-      <w:r>
-        <w:rPr>
-          <w:rFonts w:ascii="Arial" w:eastAsia="Times New Roman" w:hAnsi="Arial" w:cs="Arial"/>
-          <w:sz w:val="25"/>
-          <w:szCs w:val="25"/>
           <w:lang w:val="en-SE" w:eastAsia="en-SE"/>
         </w:rPr>
-        <w:t xml:space="preserve"> again the two heuristics h1 and h2. Answer the following questions. Explain your answer.</w:t>
-      </w:r>
-    </w:p>
-    <w:p>
-      <w:pPr>
-        <w:spacing w:after="0" w:line="240" w:lineRule="auto"/>
-        <w:rPr>
-          <w:rFonts w:ascii="Arial" w:eastAsia="Times New Roman" w:hAnsi="Arial" w:cs="Arial"/>
-          <w:sz w:val="25"/>
-          <w:szCs w:val="25"/>
-          <w:lang w:val="en-SE" w:eastAsia="en-SE"/>
-        </w:rPr>
-      </w:pPr>
-    </w:p>
-    <w:p>
-      <w:pPr>
-        <w:spacing w:after="0" w:line="240" w:lineRule="auto"/>
-        <w:rPr>
-          <w:rFonts w:ascii="Arial" w:eastAsia="Times New Roman" w:hAnsi="Arial" w:cs="Arial"/>
-          <w:sz w:val="25"/>
-          <w:szCs w:val="25"/>
-          <w:lang w:val="en-SE" w:eastAsia="en-SE"/>
-        </w:rPr>
-      </w:pPr>
-      <w:r>
-        <w:rPr>
-          <w:rFonts w:ascii="Arial" w:eastAsia="Times New Roman" w:hAnsi="Arial" w:cs="Arial"/>
-          <w:sz w:val="25"/>
-          <w:szCs w:val="25"/>
-          <w:lang w:val="en-SE" w:eastAsia="en-SE"/>
-        </w:rPr>
-        <w:t>1. Are h1 and h2 admissible?</w:t>
-      </w:r>
-      <w:r>
-        <w:rPr>
-          <w:rFonts w:ascii="Arial" w:eastAsia="Times New Roman" w:hAnsi="Arial" w:cs="Arial"/>
-          <w:sz w:val="25"/>
-          <w:szCs w:val="25"/>
-          <w:lang w:val="en-SE" w:eastAsia="en-SE"/>
-        </w:rPr>
         <w:br/>
-      </w:r>
-      <w:r>
-        <w:rPr>
-          <w:rFonts w:ascii="Arial" w:eastAsia="Times New Roman" w:hAnsi="Arial" w:cs="Arial"/>
-          <w:sz w:val="25"/>
-          <w:szCs w:val="25"/>
-          <w:lang w:val="en-SE" w:eastAsia="en-SE"/>
-        </w:rPr>
-        <w:br/>
-      </w:r>
-    </w:p>
-    <w:p>
-      <w:pPr>
-        <w:spacing w:after="0" w:line="240" w:lineRule="auto"/>
-        <w:rPr>
-          <w:rFonts w:ascii="Arial" w:eastAsia="Times New Roman" w:hAnsi="Arial" w:cs="Arial"/>
-          <w:sz w:val="25"/>
-          <w:szCs w:val="25"/>
-          <w:lang w:val="en-SE" w:eastAsia="en-SE"/>
-        </w:rPr>
-      </w:pPr>
-      <w:r>
-        <w:rPr>
-          <w:rFonts w:ascii="Arial" w:eastAsia="Times New Roman" w:hAnsi="Arial" w:cs="Arial"/>
-          <w:sz w:val="25"/>
-          <w:szCs w:val="25"/>
-          <w:lang w:val="en-SE" w:eastAsia="en-SE"/>
-        </w:rPr>
-        <w:t>2. Which heuristic among h1 and h2 performs better, and why?</w:t>
-      </w:r>
-    </w:p>
-    <w:p>
-      <w:pPr>
-        <w:spacing w:after="0" w:line="240" w:lineRule="auto"/>
-        <w:rPr>
-          <w:rFonts w:ascii="Arial" w:eastAsia="Times New Roman" w:hAnsi="Arial" w:cs="Arial"/>
-          <w:sz w:val="25"/>
-          <w:szCs w:val="25"/>
-          <w:lang w:val="en-SE" w:eastAsia="en-SE"/>
-        </w:rPr>
-      </w:pPr>
-      <w:r>
-        <w:rPr>
-          <w:rFonts w:ascii="Arial" w:eastAsia="Times New Roman" w:hAnsi="Arial" w:cs="Arial"/>
-          <w:sz w:val="25"/>
-          <w:szCs w:val="25"/>
-          <w:lang w:val="en-SE" w:eastAsia="en-SE"/>
-        </w:rPr>
-        <w:t>3. Which of the following heuristics are admissible?</w:t>
       </w:r>
       <w:bookmarkStart w:id="0" w:name="_GoBack"/>
       <w:bookmarkEnd w:id="0"/>
-    </w:p>
-    <w:p>
-      <w:pPr>
-        <w:spacing w:after="0" w:line="240" w:lineRule="auto"/>
+      <w:r>
         <w:rPr>
           <w:rFonts w:ascii="Arial" w:eastAsia="Times New Roman" w:hAnsi="Arial" w:cs="Arial"/>
           <w:sz w:val="25"/>
           <w:szCs w:val="25"/>
           <w:lang w:val="en-SE" w:eastAsia="en-SE"/>
         </w:rPr>
-      </w:pPr>
+        <w:t>•</w:t>
+      </w:r>
+      <w:r>
+        <w:rPr>
+          <w:rFonts w:ascii="Arial" w:eastAsia="Times New Roman" w:hAnsi="Arial" w:cs="Arial"/>
+          <w:sz w:val="25"/>
+          <w:szCs w:val="25"/>
+          <w:lang w:val="en-GB" w:eastAsia="en-SE"/>
+        </w:rPr>
+        <w:t xml:space="preserve"> </w:t>
+      </w:r>
       <w:r>
         <w:rPr>
           <w:rFonts w:ascii="Arial" w:eastAsia="Times New Roman" w:hAnsi="Arial" w:cs="Arial"/>
@@ -159,107 +62,762 @@
           <w:szCs w:val="25"/>
           <w:lang w:val="en-SE" w:eastAsia="en-SE"/>
         </w:rPr>
+        <w:t>h1</w:t>
+      </w:r>
+      <w:r>
+        <w:rPr>
+          <w:rFonts w:ascii="Arial" w:eastAsia="Times New Roman" w:hAnsi="Arial" w:cs="Arial"/>
+          <w:sz w:val="25"/>
+          <w:szCs w:val="25"/>
+          <w:lang w:val="en-GB" w:eastAsia="en-SE"/>
+        </w:rPr>
+        <w:t xml:space="preserve"> </w:t>
+      </w:r>
+      <w:r>
+        <w:rPr>
+          <w:rFonts w:ascii="Arial" w:eastAsia="Times New Roman" w:hAnsi="Arial" w:cs="Arial"/>
+          <w:sz w:val="25"/>
+          <w:szCs w:val="25"/>
+          <w:lang w:val="en-SE" w:eastAsia="en-SE"/>
+        </w:rPr>
+        <w:t>= the number of misplaced tiles; the number of squares that are not in the right place. The space is</w:t>
+      </w:r>
+    </w:p>
+    <w:p>
+      <w:pPr>
+        <w:spacing w:after="0" w:line="240" w:lineRule="auto"/>
+        <w:rPr>
+          <w:rFonts w:ascii="Arial" w:eastAsia="Times New Roman" w:hAnsi="Arial" w:cs="Arial"/>
+          <w:sz w:val="25"/>
+          <w:szCs w:val="25"/>
+          <w:lang w:val="en-SE" w:eastAsia="en-SE"/>
+        </w:rPr>
+      </w:pPr>
+      <w:r>
+        <w:rPr>
+          <w:rFonts w:ascii="Arial" w:eastAsia="Times New Roman" w:hAnsi="Arial" w:cs="Arial"/>
+          <w:sz w:val="25"/>
+          <w:szCs w:val="25"/>
+          <w:lang w:val="en-SE" w:eastAsia="en-SE"/>
+        </w:rPr>
+        <w:t>not a tile, so it cannot be out of place.</w:t>
+      </w:r>
+    </w:p>
+    <w:p>
+      <w:pPr>
+        <w:spacing w:after="0" w:line="240" w:lineRule="auto"/>
+        <w:rPr>
+          <w:rFonts w:ascii="Arial" w:eastAsia="Times New Roman" w:hAnsi="Arial" w:cs="Arial"/>
+          <w:sz w:val="25"/>
+          <w:szCs w:val="25"/>
+          <w:lang w:val="en-SE" w:eastAsia="en-SE"/>
+        </w:rPr>
+      </w:pPr>
+    </w:p>
+    <w:p>
+      <w:pPr>
+        <w:spacing w:after="0" w:line="240" w:lineRule="auto"/>
+        <w:rPr>
+          <w:rFonts w:ascii="Arial" w:eastAsia="Times New Roman" w:hAnsi="Arial" w:cs="Arial"/>
+          <w:sz w:val="25"/>
+          <w:szCs w:val="25"/>
+          <w:lang w:val="en-SE" w:eastAsia="en-SE"/>
+        </w:rPr>
+      </w:pPr>
+      <w:r>
+        <w:rPr>
+          <w:rFonts w:ascii="Arial" w:eastAsia="Times New Roman" w:hAnsi="Arial" w:cs="Arial"/>
+          <w:sz w:val="25"/>
+          <w:szCs w:val="25"/>
+          <w:lang w:val="en-SE" w:eastAsia="en-SE"/>
+        </w:rPr>
+        <w:t>•</w:t>
+      </w:r>
+      <w:r>
+        <w:rPr>
+          <w:rFonts w:ascii="Arial" w:eastAsia="Times New Roman" w:hAnsi="Arial" w:cs="Arial"/>
+          <w:sz w:val="25"/>
+          <w:szCs w:val="25"/>
+          <w:lang w:val="en-GB" w:eastAsia="en-SE"/>
+        </w:rPr>
+        <w:t xml:space="preserve"> </w:t>
+      </w:r>
+      <w:r>
+        <w:rPr>
+          <w:rFonts w:ascii="Arial" w:eastAsia="Times New Roman" w:hAnsi="Arial" w:cs="Arial"/>
+          <w:sz w:val="25"/>
+          <w:szCs w:val="25"/>
+          <w:lang w:val="en-SE" w:eastAsia="en-SE"/>
+        </w:rPr>
+        <w:t>h2</w:t>
+      </w:r>
+      <w:r>
+        <w:rPr>
+          <w:rFonts w:ascii="Arial" w:eastAsia="Times New Roman" w:hAnsi="Arial" w:cs="Arial"/>
+          <w:sz w:val="25"/>
+          <w:szCs w:val="25"/>
+          <w:lang w:val="en-GB" w:eastAsia="en-SE"/>
+        </w:rPr>
+        <w:t xml:space="preserve"> </w:t>
+      </w:r>
+      <w:r>
+        <w:rPr>
+          <w:rFonts w:ascii="Arial" w:eastAsia="Times New Roman" w:hAnsi="Arial" w:cs="Arial"/>
+          <w:sz w:val="25"/>
+          <w:szCs w:val="25"/>
+          <w:lang w:val="en-SE" w:eastAsia="en-SE"/>
+        </w:rPr>
+        <w:t>= the Manhattan distance</w:t>
+      </w:r>
+    </w:p>
+    <w:p>
+      <w:pPr>
+        <w:spacing w:after="0" w:line="240" w:lineRule="auto"/>
+        <w:rPr>
+          <w:rFonts w:ascii="Arial" w:eastAsia="Times New Roman" w:hAnsi="Arial" w:cs="Arial"/>
+          <w:sz w:val="25"/>
+          <w:szCs w:val="25"/>
+          <w:lang w:eastAsia="en-SE"/>
+        </w:rPr>
+      </w:pPr>
+    </w:p>
+    <w:p>
+      <w:pPr>
+        <w:spacing w:after="0" w:line="240" w:lineRule="auto"/>
+        <w:rPr>
+          <w:rFonts w:ascii="Arial" w:eastAsia="Times New Roman" w:hAnsi="Arial" w:cs="Arial"/>
+          <w:sz w:val="25"/>
+          <w:szCs w:val="25"/>
+          <w:lang w:val="en-GB" w:eastAsia="en-SE"/>
+        </w:rPr>
+      </w:pPr>
+      <w:r>
+        <w:rPr>
+          <w:rFonts w:ascii="Arial" w:eastAsia="Times New Roman" w:hAnsi="Arial" w:cs="Arial"/>
+          <w:b/>
+          <w:sz w:val="25"/>
+          <w:szCs w:val="25"/>
+          <w:lang w:eastAsia="en-SE"/>
+        </w:rPr>
+        <w:t>1. Are h1 and h2 admissible?</w:t>
+      </w:r>
+      <w:r>
+        <w:rPr>
+          <w:rFonts w:ascii="Arial" w:eastAsia="Times New Roman" w:hAnsi="Arial" w:cs="Arial"/>
+          <w:b/>
+          <w:sz w:val="25"/>
+          <w:szCs w:val="25"/>
+          <w:lang w:eastAsia="en-SE"/>
+        </w:rPr>
+        <w:br/>
+      </w:r>
+      <w:r>
+        <w:rPr>
+          <w:rFonts w:ascii="Arial" w:eastAsia="Times New Roman" w:hAnsi="Arial" w:cs="Arial"/>
+          <w:sz w:val="25"/>
+          <w:szCs w:val="25"/>
+          <w:lang w:eastAsia="en-SE"/>
+        </w:rPr>
+        <w:br/>
+      </w:r>
+      <w:r>
+        <w:rPr>
+          <w:rFonts w:ascii="Arial" w:eastAsia="Times New Roman" w:hAnsi="Arial" w:cs="Arial"/>
+          <w:sz w:val="25"/>
+          <w:szCs w:val="25"/>
+          <w:lang w:val="en-GB" w:eastAsia="en-SE"/>
+        </w:rPr>
+        <w:t>An admissible heuristic</w:t>
+      </w:r>
+      <w:r>
+        <w:rPr>
+          <w:rFonts w:ascii="Arial" w:eastAsia="Times New Roman" w:hAnsi="Arial" w:cs="Arial"/>
+          <w:sz w:val="25"/>
+          <w:szCs w:val="25"/>
+          <w:lang w:val="en-GB" w:eastAsia="en-SE"/>
+        </w:rPr>
+        <w:t xml:space="preserve"> is a function which never overestimates the actual cost from a state to the goal. </w:t>
+      </w:r>
+    </w:p>
+    <w:p>
+      <w:pPr>
+        <w:spacing w:after="0" w:line="240" w:lineRule="auto"/>
+        <w:rPr>
+          <w:rFonts w:ascii="Arial" w:eastAsia="Times New Roman" w:hAnsi="Arial" w:cs="Arial"/>
+          <w:sz w:val="25"/>
+          <w:szCs w:val="25"/>
+          <w:lang w:val="en-GB" w:eastAsia="en-SE"/>
+        </w:rPr>
+      </w:pPr>
+    </w:p>
+    <w:p>
+      <w:pPr>
+        <w:spacing w:after="0" w:line="240" w:lineRule="auto"/>
+        <w:rPr>
+          <w:rFonts w:ascii="Arial" w:eastAsia="Times New Roman" w:hAnsi="Arial" w:cs="Arial"/>
+          <w:sz w:val="25"/>
+          <w:szCs w:val="25"/>
+          <w:lang w:val="en-GB" w:eastAsia="en-SE"/>
+        </w:rPr>
+      </w:pPr>
+      <w:r>
+        <w:rPr>
+          <w:rFonts w:ascii="Arial" w:eastAsia="Times New Roman" w:hAnsi="Arial" w:cs="Arial"/>
+          <w:sz w:val="25"/>
+          <w:szCs w:val="25"/>
+          <w:lang w:val="en-GB" w:eastAsia="en-SE"/>
+        </w:rPr>
+        <w:t xml:space="preserve">H1 can never return a higher number of steps than needed and is therefore admissible. </w:t>
+      </w:r>
+    </w:p>
+    <w:p>
+      <w:pPr>
+        <w:spacing w:after="0" w:line="240" w:lineRule="auto"/>
+        <w:rPr>
+          <w:rFonts w:ascii="Arial" w:eastAsia="Times New Roman" w:hAnsi="Arial" w:cs="Arial"/>
+          <w:sz w:val="25"/>
+          <w:szCs w:val="25"/>
+          <w:lang w:eastAsia="en-SE"/>
+        </w:rPr>
+      </w:pPr>
+    </w:p>
+    <w:p>
+      <w:pPr>
+        <w:tabs>
+          <w:tab w:val="left" w:pos="6425"/>
+        </w:tabs>
+        <w:spacing w:after="0" w:line="240" w:lineRule="auto"/>
+        <w:rPr>
+          <w:rFonts w:ascii="Arial" w:eastAsia="Times New Roman" w:hAnsi="Arial" w:cs="Arial"/>
+          <w:sz w:val="25"/>
+          <w:szCs w:val="25"/>
+          <w:lang w:eastAsia="en-SE"/>
+        </w:rPr>
+      </w:pPr>
+      <w:r>
+        <w:rPr>
+          <w:rFonts w:ascii="Arial" w:eastAsia="Times New Roman" w:hAnsi="Arial" w:cs="Arial"/>
+          <w:sz w:val="25"/>
+          <w:szCs w:val="25"/>
+          <w:lang w:val="en-GB" w:eastAsia="en-SE"/>
+        </w:rPr>
+        <w:t xml:space="preserve">H2 returns the sum of the total Manhattan distance for all pieces to their respective end location. Therefore, it can never overestimate the cost. </w:t>
+      </w:r>
+      <w:r>
+        <w:rPr>
+          <w:rFonts w:ascii="Arial" w:eastAsia="Times New Roman" w:hAnsi="Arial" w:cs="Arial"/>
+          <w:sz w:val="25"/>
+          <w:szCs w:val="25"/>
+          <w:lang w:val="en-GB" w:eastAsia="en-SE"/>
+        </w:rPr>
+        <w:br/>
+      </w:r>
+      <w:r>
+        <w:rPr>
+          <w:rFonts w:ascii="Arial" w:eastAsia="Times New Roman" w:hAnsi="Arial" w:cs="Arial"/>
+          <w:sz w:val="25"/>
+          <w:szCs w:val="25"/>
+          <w:lang w:val="en-GB" w:eastAsia="en-SE"/>
+        </w:rPr>
+        <w:br/>
+        <w:t xml:space="preserve">in conclusion, both H1 and H2 are admissible. </w:t>
+      </w:r>
+      <w:r>
+        <w:rPr>
+          <w:rFonts w:ascii="Arial" w:eastAsia="Times New Roman" w:hAnsi="Arial" w:cs="Arial"/>
+          <w:sz w:val="25"/>
+          <w:szCs w:val="25"/>
+          <w:lang w:eastAsia="en-SE"/>
+        </w:rPr>
+        <w:br/>
+      </w:r>
+      <w:r>
+        <w:rPr>
+          <w:rFonts w:ascii="Arial" w:eastAsia="Times New Roman" w:hAnsi="Arial" w:cs="Arial"/>
+          <w:sz w:val="25"/>
+          <w:szCs w:val="25"/>
+          <w:lang w:eastAsia="en-SE"/>
+        </w:rPr>
+        <w:br/>
+      </w:r>
+    </w:p>
+    <w:p>
+      <w:pPr>
+        <w:spacing w:after="0" w:line="240" w:lineRule="auto"/>
+        <w:rPr>
+          <w:rFonts w:ascii="Arial" w:eastAsia="Times New Roman" w:hAnsi="Arial" w:cs="Arial"/>
+          <w:b/>
+          <w:sz w:val="25"/>
+          <w:szCs w:val="25"/>
+          <w:lang w:eastAsia="en-SE"/>
+        </w:rPr>
+      </w:pPr>
+      <w:r>
+        <w:rPr>
+          <w:rFonts w:ascii="Arial" w:eastAsia="Times New Roman" w:hAnsi="Arial" w:cs="Arial"/>
+          <w:b/>
+          <w:sz w:val="25"/>
+          <w:szCs w:val="25"/>
+          <w:lang w:eastAsia="en-SE"/>
+        </w:rPr>
+        <w:t>2. Which heuristic among h1 and h2 performs better, and why?</w:t>
+      </w:r>
+    </w:p>
+    <w:p>
+      <w:pPr>
+        <w:spacing w:after="0" w:line="240" w:lineRule="auto"/>
+        <w:rPr>
+          <w:rFonts w:ascii="Arial" w:eastAsia="Times New Roman" w:hAnsi="Arial" w:cs="Arial"/>
+          <w:sz w:val="25"/>
+          <w:szCs w:val="25"/>
+          <w:lang w:eastAsia="en-SE"/>
+        </w:rPr>
+      </w:pPr>
+    </w:p>
+    <w:p>
+      <w:pPr>
+        <w:spacing w:after="0" w:line="240" w:lineRule="auto"/>
+        <w:rPr>
+          <w:rFonts w:ascii="Arial" w:eastAsia="Times New Roman" w:hAnsi="Arial" w:cs="Arial"/>
+          <w:sz w:val="25"/>
+          <w:szCs w:val="25"/>
+          <w:lang w:val="en-GB" w:eastAsia="en-SE"/>
+        </w:rPr>
+      </w:pPr>
+      <w:r>
+        <w:rPr>
+          <w:rFonts w:ascii="Arial" w:eastAsia="Times New Roman" w:hAnsi="Arial" w:cs="Arial"/>
+          <w:sz w:val="25"/>
+          <w:szCs w:val="25"/>
+          <w:lang w:val="en-GB" w:eastAsia="en-SE"/>
+        </w:rPr>
+        <w:t>H2 is more realistic since just returning the number of squares in the incorrect location doesn’t take</w:t>
+      </w:r>
+      <w:r>
+        <w:rPr>
+          <w:rFonts w:ascii="Arial" w:eastAsia="Times New Roman" w:hAnsi="Arial" w:cs="Arial"/>
+          <w:sz w:val="25"/>
+          <w:szCs w:val="25"/>
+          <w:lang w:val="en-GB" w:eastAsia="en-SE"/>
+        </w:rPr>
+        <w:t xml:space="preserve"> possible</w:t>
+      </w:r>
+      <w:r>
+        <w:rPr>
+          <w:rFonts w:ascii="Arial" w:eastAsia="Times New Roman" w:hAnsi="Arial" w:cs="Arial"/>
+          <w:sz w:val="25"/>
+          <w:szCs w:val="25"/>
+          <w:lang w:val="en-GB" w:eastAsia="en-SE"/>
+        </w:rPr>
+        <w:t xml:space="preserve"> collisions into account. Neither does H2, but it gives a more reliable result. </w:t>
+      </w:r>
+      <w:r>
+        <w:rPr>
+          <w:rFonts w:ascii="Arial" w:eastAsia="Times New Roman" w:hAnsi="Arial" w:cs="Arial"/>
+          <w:sz w:val="25"/>
+          <w:szCs w:val="25"/>
+          <w:lang w:val="en-GB" w:eastAsia="en-SE"/>
+        </w:rPr>
+        <w:t xml:space="preserve">If H1 is interpreted as the cost, it assumes that each square can be moved into its correct position in 1 step without hindering another </w:t>
+      </w:r>
+      <w:r>
+        <w:rPr>
+          <w:rFonts w:ascii="Arial" w:eastAsia="Times New Roman" w:hAnsi="Arial" w:cs="Arial"/>
+          <w:sz w:val="25"/>
+          <w:szCs w:val="25"/>
+          <w:lang w:val="en-GB" w:eastAsia="en-SE"/>
+        </w:rPr>
+        <w:t>tile</w:t>
+      </w:r>
+      <w:r>
+        <w:rPr>
+          <w:rFonts w:ascii="Arial" w:eastAsia="Times New Roman" w:hAnsi="Arial" w:cs="Arial"/>
+          <w:sz w:val="25"/>
+          <w:szCs w:val="25"/>
+          <w:lang w:val="en-GB" w:eastAsia="en-SE"/>
+        </w:rPr>
+        <w:t xml:space="preserve">. </w:t>
+      </w:r>
+      <w:r>
+        <w:rPr>
+          <w:rFonts w:ascii="Arial" w:eastAsia="Times New Roman" w:hAnsi="Arial" w:cs="Arial"/>
+          <w:sz w:val="25"/>
+          <w:szCs w:val="25"/>
+          <w:lang w:val="en-GB" w:eastAsia="en-SE"/>
+        </w:rPr>
+        <w:t>I</w:t>
+      </w:r>
+      <w:r>
+        <w:rPr>
+          <w:rFonts w:ascii="Arial" w:eastAsia="Times New Roman" w:hAnsi="Arial" w:cs="Arial"/>
+          <w:sz w:val="25"/>
+          <w:szCs w:val="25"/>
+          <w:lang w:val="en-GB" w:eastAsia="en-SE"/>
+        </w:rPr>
+        <w:t xml:space="preserve">t returns a very optimistic result. </w:t>
+      </w:r>
+    </w:p>
+    <w:p>
+      <w:pPr>
+        <w:spacing w:after="0" w:line="240" w:lineRule="auto"/>
+        <w:rPr>
+          <w:rFonts w:ascii="Arial" w:eastAsia="Times New Roman" w:hAnsi="Arial" w:cs="Arial"/>
+          <w:sz w:val="25"/>
+          <w:szCs w:val="25"/>
+          <w:lang w:eastAsia="en-SE"/>
+        </w:rPr>
+      </w:pPr>
+    </w:p>
+    <w:p>
+      <w:pPr>
+        <w:spacing w:after="0" w:line="240" w:lineRule="auto"/>
+        <w:rPr>
+          <w:rFonts w:ascii="Arial" w:eastAsia="Times New Roman" w:hAnsi="Arial" w:cs="Arial"/>
+          <w:sz w:val="25"/>
+          <w:szCs w:val="25"/>
+          <w:lang w:eastAsia="en-SE"/>
+        </w:rPr>
+      </w:pPr>
+    </w:p>
+    <w:p>
+      <w:pPr>
+        <w:spacing w:after="0" w:line="240" w:lineRule="auto"/>
+        <w:rPr>
+          <w:rFonts w:ascii="Arial" w:eastAsia="Times New Roman" w:hAnsi="Arial" w:cs="Arial"/>
+          <w:b/>
+          <w:sz w:val="25"/>
+          <w:szCs w:val="25"/>
+          <w:lang w:eastAsia="en-SE"/>
+        </w:rPr>
+      </w:pPr>
+      <w:r>
+        <w:rPr>
+          <w:rFonts w:ascii="Arial" w:eastAsia="Times New Roman" w:hAnsi="Arial" w:cs="Arial"/>
+          <w:b/>
+          <w:sz w:val="25"/>
+          <w:szCs w:val="25"/>
+          <w:lang w:eastAsia="en-SE"/>
+        </w:rPr>
+        <w:t>3. Which of the following heuristics are admissible?</w:t>
+      </w:r>
+    </w:p>
+    <w:p>
+      <w:pPr>
+        <w:spacing w:after="0" w:line="240" w:lineRule="auto"/>
+        <w:rPr>
+          <w:rFonts w:ascii="Arial" w:eastAsia="Times New Roman" w:hAnsi="Arial" w:cs="Arial"/>
+          <w:sz w:val="25"/>
+          <w:szCs w:val="25"/>
+          <w:lang w:eastAsia="en-SE"/>
+        </w:rPr>
+      </w:pPr>
+      <w:r>
+        <w:rPr>
+          <w:rFonts w:ascii="Arial" w:eastAsia="Times New Roman" w:hAnsi="Arial" w:cs="Arial"/>
+          <w:sz w:val="25"/>
+          <w:szCs w:val="25"/>
+          <w:lang w:eastAsia="en-SE"/>
+        </w:rPr>
+        <w:tab/>
+      </w:r>
+    </w:p>
+    <w:p>
+      <w:pPr>
+        <w:spacing w:after="0" w:line="240" w:lineRule="auto"/>
+        <w:rPr>
+          <w:rFonts w:ascii="Arial" w:eastAsia="Times New Roman" w:hAnsi="Arial" w:cs="Arial"/>
+          <w:sz w:val="25"/>
+          <w:szCs w:val="25"/>
+          <w:lang w:val="en-GB" w:eastAsia="en-SE"/>
+        </w:rPr>
+      </w:pPr>
+      <w:r>
+        <w:rPr>
+          <w:rFonts w:ascii="Arial" w:eastAsia="Times New Roman" w:hAnsi="Arial" w:cs="Arial"/>
+          <w:sz w:val="25"/>
+          <w:szCs w:val="25"/>
+          <w:lang w:eastAsia="en-SE"/>
+        </w:rPr>
         <w:t>- h3 = (h1+h2)/2</w:t>
       </w:r>
-    </w:p>
-    <w:p>
-      <w:pPr>
-        <w:spacing w:after="0" w:line="240" w:lineRule="auto"/>
-        <w:rPr>
-          <w:rFonts w:ascii="Arial" w:eastAsia="Times New Roman" w:hAnsi="Arial" w:cs="Arial"/>
-          <w:sz w:val="25"/>
-          <w:szCs w:val="25"/>
-          <w:lang w:val="en-SE" w:eastAsia="en-SE"/>
-        </w:rPr>
-      </w:pPr>
-      <w:r>
-        <w:rPr>
-          <w:rFonts w:ascii="Arial" w:eastAsia="Times New Roman" w:hAnsi="Arial" w:cs="Arial"/>
-          <w:sz w:val="25"/>
-          <w:szCs w:val="25"/>
-          <w:lang w:val="en-SE" w:eastAsia="en-SE"/>
+      <w:r>
+        <w:rPr>
+          <w:rFonts w:ascii="Arial" w:eastAsia="Times New Roman" w:hAnsi="Arial" w:cs="Arial"/>
+          <w:sz w:val="25"/>
+          <w:szCs w:val="25"/>
+          <w:lang w:eastAsia="en-SE"/>
+        </w:rPr>
+        <w:tab/>
+      </w:r>
+      <w:r>
+        <w:rPr>
+          <w:rFonts w:ascii="Arial" w:eastAsia="Times New Roman" w:hAnsi="Arial" w:cs="Arial"/>
+          <w:sz w:val="25"/>
+          <w:szCs w:val="25"/>
+          <w:lang w:eastAsia="en-SE"/>
+        </w:rPr>
+        <w:tab/>
+      </w:r>
+      <w:r>
+        <w:rPr>
+          <w:rFonts w:ascii="Arial" w:eastAsia="Times New Roman" w:hAnsi="Arial" w:cs="Arial"/>
+          <w:sz w:val="25"/>
+          <w:szCs w:val="25"/>
+          <w:lang w:val="en-GB" w:eastAsia="en-SE"/>
+        </w:rPr>
+        <w:t xml:space="preserve">: </w:t>
+      </w:r>
+      <w:r>
+        <w:rPr>
+          <w:rFonts w:ascii="Arial" w:eastAsia="Times New Roman" w:hAnsi="Arial" w:cs="Arial"/>
+          <w:sz w:val="25"/>
+          <w:szCs w:val="25"/>
+          <w:lang w:val="en-GB" w:eastAsia="en-SE"/>
+        </w:rPr>
+        <w:t>not necessarily admissible</w:t>
+      </w:r>
+      <w:r>
+        <w:rPr>
+          <w:rFonts w:ascii="Arial" w:eastAsia="Times New Roman" w:hAnsi="Arial" w:cs="Arial"/>
+          <w:sz w:val="25"/>
+          <w:szCs w:val="25"/>
+          <w:lang w:val="en-GB" w:eastAsia="en-SE"/>
+        </w:rPr>
+        <w:t xml:space="preserve"> (</w:t>
+      </w:r>
+    </w:p>
+    <w:p>
+      <w:pPr>
+        <w:spacing w:after="0" w:line="240" w:lineRule="auto"/>
+        <w:rPr>
+          <w:rFonts w:ascii="Arial" w:eastAsia="Times New Roman" w:hAnsi="Arial" w:cs="Arial"/>
+          <w:sz w:val="25"/>
+          <w:szCs w:val="25"/>
+          <w:lang w:eastAsia="en-SE"/>
+        </w:rPr>
+      </w:pPr>
+    </w:p>
+    <w:p>
+      <w:pPr>
+        <w:spacing w:after="0" w:line="240" w:lineRule="auto"/>
+        <w:rPr>
+          <w:rFonts w:ascii="Arial" w:eastAsia="Times New Roman" w:hAnsi="Arial" w:cs="Arial"/>
+          <w:sz w:val="25"/>
+          <w:szCs w:val="25"/>
+          <w:lang w:val="en-GB" w:eastAsia="en-SE"/>
+        </w:rPr>
+      </w:pPr>
+      <w:r>
+        <w:rPr>
+          <w:rFonts w:ascii="Arial" w:eastAsia="Times New Roman" w:hAnsi="Arial" w:cs="Arial"/>
+          <w:sz w:val="25"/>
+          <w:szCs w:val="25"/>
+          <w:lang w:eastAsia="en-SE"/>
         </w:rPr>
         <w:t>- h4 = 2</w:t>
       </w:r>
-    </w:p>
-    <w:p>
-      <w:pPr>
-        <w:spacing w:after="0" w:line="240" w:lineRule="auto"/>
-        <w:rPr>
-          <w:rFonts w:ascii="Arial" w:eastAsia="Times New Roman" w:hAnsi="Arial" w:cs="Arial"/>
-          <w:sz w:val="25"/>
-          <w:szCs w:val="25"/>
-          <w:lang w:val="en-SE" w:eastAsia="en-SE"/>
-        </w:rPr>
-      </w:pPr>
-      <w:r>
-        <w:rPr>
-          <w:rFonts w:ascii="Arial" w:eastAsia="Times New Roman" w:hAnsi="Arial" w:cs="Arial"/>
-          <w:sz w:val="25"/>
-          <w:szCs w:val="25"/>
-          <w:lang w:val="en-SE" w:eastAsia="en-SE"/>
+      <w:r>
+        <w:rPr>
+          <w:rFonts w:ascii="Arial" w:eastAsia="Times New Roman" w:hAnsi="Arial" w:cs="Arial"/>
+          <w:sz w:val="25"/>
+          <w:szCs w:val="25"/>
+          <w:lang w:val="en-GB" w:eastAsia="en-SE"/>
+        </w:rPr>
+        <w:t xml:space="preserve"> </w:t>
+      </w:r>
+      <w:r>
+        <w:rPr>
+          <w:rFonts w:ascii="Arial" w:eastAsia="Times New Roman" w:hAnsi="Arial" w:cs="Arial"/>
+          <w:sz w:val="25"/>
+          <w:szCs w:val="25"/>
+          <w:lang w:eastAsia="en-SE"/>
         </w:rPr>
         <w:t>×</w:t>
       </w:r>
-    </w:p>
-    <w:p>
-      <w:pPr>
-        <w:spacing w:after="0" w:line="240" w:lineRule="auto"/>
-        <w:rPr>
-          <w:rFonts w:ascii="Arial" w:eastAsia="Times New Roman" w:hAnsi="Arial" w:cs="Arial"/>
-          <w:sz w:val="25"/>
-          <w:szCs w:val="25"/>
-          <w:lang w:val="en-SE" w:eastAsia="en-SE"/>
-        </w:rPr>
-      </w:pPr>
-      <w:r>
-        <w:rPr>
-          <w:rFonts w:ascii="Arial" w:eastAsia="Times New Roman" w:hAnsi="Arial" w:cs="Arial"/>
-          <w:sz w:val="25"/>
-          <w:szCs w:val="25"/>
-          <w:lang w:val="en-SE" w:eastAsia="en-SE"/>
+      <w:r>
+        <w:rPr>
+          <w:rFonts w:ascii="Arial" w:eastAsia="Times New Roman" w:hAnsi="Arial" w:cs="Arial"/>
+          <w:sz w:val="25"/>
+          <w:szCs w:val="25"/>
+          <w:lang w:val="en-GB" w:eastAsia="en-SE"/>
+        </w:rPr>
+        <w:t xml:space="preserve"> </w:t>
+      </w:r>
+      <w:r>
+        <w:rPr>
+          <w:rFonts w:ascii="Arial" w:eastAsia="Times New Roman" w:hAnsi="Arial" w:cs="Arial"/>
+          <w:sz w:val="25"/>
+          <w:szCs w:val="25"/>
+          <w:lang w:eastAsia="en-SE"/>
         </w:rPr>
         <w:t>h1</w:t>
       </w:r>
-    </w:p>
-    <w:p>
-      <w:pPr>
-        <w:spacing w:after="0" w:line="240" w:lineRule="auto"/>
-        <w:rPr>
-          <w:rFonts w:ascii="Arial" w:eastAsia="Times New Roman" w:hAnsi="Arial" w:cs="Arial"/>
-          <w:sz w:val="25"/>
-          <w:szCs w:val="25"/>
-          <w:lang w:val="en-SE" w:eastAsia="en-SE"/>
-        </w:rPr>
-      </w:pPr>
-      <w:r>
-        <w:rPr>
-          <w:rFonts w:ascii="Arial" w:eastAsia="Times New Roman" w:hAnsi="Arial" w:cs="Arial"/>
-          <w:sz w:val="25"/>
-          <w:szCs w:val="25"/>
-          <w:lang w:val="en-SE" w:eastAsia="en-SE"/>
-        </w:rPr>
-        <w:t>- h5 = max(h</w:t>
-      </w:r>
-      <w:proofErr w:type="gramStart"/>
-      <w:r>
-        <w:rPr>
-          <w:rFonts w:ascii="Arial" w:eastAsia="Times New Roman" w:hAnsi="Arial" w:cs="Arial"/>
-          <w:sz w:val="25"/>
-          <w:szCs w:val="25"/>
-          <w:lang w:val="en-SE" w:eastAsia="en-SE"/>
-        </w:rPr>
-        <w:t>1,h</w:t>
-      </w:r>
-      <w:proofErr w:type="gramEnd"/>
-      <w:r>
-        <w:rPr>
-          <w:rFonts w:ascii="Arial" w:eastAsia="Times New Roman" w:hAnsi="Arial" w:cs="Arial"/>
-          <w:sz w:val="25"/>
-          <w:szCs w:val="25"/>
-          <w:lang w:val="en-SE" w:eastAsia="en-SE"/>
-        </w:rPr>
-        <w:t>2)</w:t>
+      <w:r>
+        <w:rPr>
+          <w:rFonts w:ascii="Arial" w:eastAsia="Times New Roman" w:hAnsi="Arial" w:cs="Arial"/>
+          <w:sz w:val="25"/>
+          <w:szCs w:val="25"/>
+          <w:lang w:val="en-GB" w:eastAsia="en-SE"/>
+        </w:rPr>
+        <w:t xml:space="preserve"> </w:t>
+      </w:r>
+      <w:r>
+        <w:rPr>
+          <w:rFonts w:ascii="Arial" w:eastAsia="Times New Roman" w:hAnsi="Arial" w:cs="Arial"/>
+          <w:sz w:val="25"/>
+          <w:szCs w:val="25"/>
+          <w:lang w:val="en-GB" w:eastAsia="en-SE"/>
+        </w:rPr>
+        <w:tab/>
+      </w:r>
+      <w:r>
+        <w:rPr>
+          <w:rFonts w:ascii="Arial" w:eastAsia="Times New Roman" w:hAnsi="Arial" w:cs="Arial"/>
+          <w:sz w:val="25"/>
+          <w:szCs w:val="25"/>
+          <w:lang w:val="en-GB" w:eastAsia="en-SE"/>
+        </w:rPr>
+        <w:tab/>
+        <w:t>:</w:t>
+      </w:r>
+      <w:r>
+        <w:rPr>
+          <w:rFonts w:ascii="Arial" w:eastAsia="Times New Roman" w:hAnsi="Arial" w:cs="Arial"/>
+          <w:sz w:val="25"/>
+          <w:szCs w:val="25"/>
+          <w:lang w:val="en-GB" w:eastAsia="en-SE"/>
+        </w:rPr>
+        <w:t xml:space="preserve"> </w:t>
+      </w:r>
+      <w:r>
+        <w:rPr>
+          <w:rFonts w:ascii="Arial" w:eastAsia="Times New Roman" w:hAnsi="Arial" w:cs="Arial"/>
+          <w:sz w:val="25"/>
+          <w:szCs w:val="25"/>
+          <w:lang w:val="en-GB" w:eastAsia="en-SE"/>
+        </w:rPr>
+        <w:t>not necessarily admissible</w:t>
+      </w:r>
+      <w:r>
+        <w:rPr>
+          <w:rFonts w:ascii="Arial" w:eastAsia="Times New Roman" w:hAnsi="Arial" w:cs="Arial"/>
+          <w:sz w:val="25"/>
+          <w:szCs w:val="25"/>
+          <w:lang w:val="en-GB" w:eastAsia="en-SE"/>
+        </w:rPr>
+        <w:t xml:space="preserve"> (1 misplaced tile)</w:t>
+      </w:r>
+    </w:p>
+    <w:p>
+      <w:pPr>
+        <w:spacing w:after="0" w:line="240" w:lineRule="auto"/>
+        <w:rPr>
+          <w:rFonts w:ascii="Arial" w:eastAsia="Times New Roman" w:hAnsi="Arial" w:cs="Arial"/>
+          <w:sz w:val="25"/>
+          <w:szCs w:val="25"/>
+          <w:lang w:val="en-GB" w:eastAsia="en-SE"/>
+        </w:rPr>
+      </w:pPr>
+      <w:r>
+        <w:rPr>
+          <w:rFonts w:ascii="Arial" w:eastAsia="Times New Roman" w:hAnsi="Arial" w:cs="Arial"/>
+          <w:sz w:val="25"/>
+          <w:szCs w:val="25"/>
+          <w:lang w:val="en-GB" w:eastAsia="en-SE"/>
+        </w:rPr>
+        <w:tab/>
+      </w:r>
+    </w:p>
+    <w:p>
+      <w:pPr>
+        <w:spacing w:after="0" w:line="240" w:lineRule="auto"/>
+        <w:rPr>
+          <w:rFonts w:ascii="Arial" w:eastAsia="Times New Roman" w:hAnsi="Arial" w:cs="Arial"/>
+          <w:sz w:val="25"/>
+          <w:szCs w:val="25"/>
+          <w:lang w:val="en-GB" w:eastAsia="en-SE"/>
+        </w:rPr>
+      </w:pPr>
+      <w:r>
+        <w:rPr>
+          <w:rFonts w:ascii="Arial" w:eastAsia="Times New Roman" w:hAnsi="Arial" w:cs="Arial"/>
+          <w:sz w:val="25"/>
+          <w:szCs w:val="25"/>
+          <w:lang w:eastAsia="en-SE"/>
+        </w:rPr>
+        <w:t xml:space="preserve">- h5 = </w:t>
+      </w:r>
+      <w:r>
+        <w:rPr>
+          <w:rFonts w:ascii="Arial" w:eastAsia="Times New Roman" w:hAnsi="Arial" w:cs="Arial"/>
+          <w:sz w:val="25"/>
+          <w:szCs w:val="25"/>
+          <w:lang w:eastAsia="en-SE"/>
+        </w:rPr>
+        <w:t>max (</w:t>
+      </w:r>
+      <w:r>
+        <w:rPr>
+          <w:rFonts w:ascii="Arial" w:eastAsia="Times New Roman" w:hAnsi="Arial" w:cs="Arial"/>
+          <w:sz w:val="25"/>
+          <w:szCs w:val="25"/>
+          <w:lang w:eastAsia="en-SE"/>
+        </w:rPr>
+        <w:t>h1,</w:t>
+      </w:r>
+      <w:r>
+        <w:rPr>
+          <w:rFonts w:ascii="Arial" w:eastAsia="Times New Roman" w:hAnsi="Arial" w:cs="Arial"/>
+          <w:sz w:val="25"/>
+          <w:szCs w:val="25"/>
+          <w:lang w:val="en-GB" w:eastAsia="en-SE"/>
+        </w:rPr>
+        <w:t xml:space="preserve"> </w:t>
+      </w:r>
+      <w:r>
+        <w:rPr>
+          <w:rFonts w:ascii="Arial" w:eastAsia="Times New Roman" w:hAnsi="Arial" w:cs="Arial"/>
+          <w:sz w:val="25"/>
+          <w:szCs w:val="25"/>
+          <w:lang w:eastAsia="en-SE"/>
+        </w:rPr>
+        <w:t>h2)</w:t>
+      </w:r>
+      <w:r>
+        <w:rPr>
+          <w:rFonts w:ascii="Arial" w:eastAsia="Times New Roman" w:hAnsi="Arial" w:cs="Arial"/>
+          <w:sz w:val="25"/>
+          <w:szCs w:val="25"/>
+          <w:lang w:eastAsia="en-SE"/>
+        </w:rPr>
+        <w:tab/>
+      </w:r>
+      <w:r>
+        <w:rPr>
+          <w:rFonts w:ascii="Arial" w:eastAsia="Times New Roman" w:hAnsi="Arial" w:cs="Arial"/>
+          <w:sz w:val="25"/>
+          <w:szCs w:val="25"/>
+          <w:lang w:eastAsia="en-SE"/>
+        </w:rPr>
+        <w:tab/>
+      </w:r>
+      <w:r>
+        <w:rPr>
+          <w:rFonts w:ascii="Arial" w:eastAsia="Times New Roman" w:hAnsi="Arial" w:cs="Arial"/>
+          <w:sz w:val="25"/>
+          <w:szCs w:val="25"/>
+          <w:lang w:val="en-GB" w:eastAsia="en-SE"/>
+        </w:rPr>
+        <w:t xml:space="preserve">: </w:t>
+      </w:r>
+      <w:r>
+        <w:rPr>
+          <w:rFonts w:ascii="Arial" w:eastAsia="Times New Roman" w:hAnsi="Arial" w:cs="Arial"/>
+          <w:sz w:val="25"/>
+          <w:szCs w:val="25"/>
+          <w:lang w:val="en-GB" w:eastAsia="en-SE"/>
+        </w:rPr>
+        <w:t xml:space="preserve">admissible, since both h1 &amp; h2 are admissible. </w:t>
       </w:r>
     </w:p>
     <w:p>
@@ -715,6 +1273,40 @@
       <w:contextualSpacing/>
     </w:pPr>
   </w:style>
+  <w:style w:type="paragraph" w:styleId="Title">
+    <w:name w:val="Title"/>
+    <w:basedOn w:val="Normal"/>
+    <w:next w:val="Normal"/>
+    <w:link w:val="TitleChar"/>
+    <w:uiPriority w:val="10"/>
+    <w:qFormat/>
+    <w:rsid w:val="008234FA"/>
+    <w:pPr>
+      <w:spacing w:after="0" w:line="240" w:lineRule="auto"/>
+      <w:contextualSpacing/>
+    </w:pPr>
+    <w:rPr>
+      <w:rFonts w:asciiTheme="majorHAnsi" w:eastAsiaTheme="majorEastAsia" w:hAnsiTheme="majorHAnsi" w:cstheme="majorBidi"/>
+      <w:spacing w:val="-10"/>
+      <w:kern w:val="28"/>
+      <w:sz w:val="56"/>
+      <w:szCs w:val="56"/>
+    </w:rPr>
+  </w:style>
+  <w:style w:type="character" w:customStyle="1" w:styleId="TitleChar">
+    <w:name w:val="Title Char"/>
+    <w:basedOn w:val="DefaultParagraphFont"/>
+    <w:link w:val="Title"/>
+    <w:uiPriority w:val="10"/>
+    <w:rsid w:val="008234FA"/>
+    <w:rPr>
+      <w:rFonts w:asciiTheme="majorHAnsi" w:eastAsiaTheme="majorEastAsia" w:hAnsiTheme="majorHAnsi" w:cstheme="majorBidi"/>
+      <w:spacing w:val="-10"/>
+      <w:kern w:val="28"/>
+      <w:sz w:val="56"/>
+      <w:szCs w:val="56"/>
+    </w:rPr>
+  </w:style>
 </w:styles>
 </file>
 

</xml_diff>

<commit_message>
upload pdf of task c
</commit_message>
<xml_diff>
--- a/Task C.docx
+++ b/Task C.docx
@@ -18,6 +18,42 @@
     </w:p>
     <w:p>
       <w:pPr>
+        <w:rPr>
+          <w:lang w:val="en-GB"/>
+        </w:rPr>
+      </w:pPr>
+      <w:r>
+        <w:rPr>
+          <w:lang w:val="en-GB"/>
+        </w:rPr>
+        <w:t>By Anders Glad, andgl432</w:t>
+      </w:r>
+      <w:r>
+        <w:rPr>
+          <w:lang w:val="en-GB"/>
+        </w:rPr>
+        <w:br/>
+        <w:t xml:space="preserve">&amp; Michaela </w:t>
+      </w:r>
+      <w:proofErr w:type="spellStart"/>
+      <w:r>
+        <w:rPr>
+          <w:lang w:val="en-GB"/>
+        </w:rPr>
+        <w:t>Rabenius</w:t>
+      </w:r>
+      <w:proofErr w:type="spellEnd"/>
+      <w:r>
+        <w:rPr>
+          <w:lang w:val="en-GB"/>
+        </w:rPr>
+        <w:t>, micra753</w:t>
+      </w:r>
+      <w:bookmarkStart w:id="0" w:name="_GoBack"/>
+      <w:bookmarkEnd w:id="0"/>
+    </w:p>
+    <w:p>
+      <w:pPr>
         <w:spacing w:after="0" w:line="240" w:lineRule="auto"/>
         <w:rPr>
           <w:rFonts w:ascii="Arial" w:eastAsia="Times New Roman" w:hAnsi="Arial" w:cs="Arial"/>
@@ -818,8 +854,6 @@
         </w:rPr>
         <w:t xml:space="preserve">admissible, since both h1 &amp; h2 are admissible. </w:t>
       </w:r>
-      <w:bookmarkStart w:id="0" w:name="_GoBack"/>
-      <w:bookmarkEnd w:id="0"/>
     </w:p>
     <w:p>
       <w:pPr>

</xml_diff>